<commit_message>
Fixed problems in Env Setup Wizard + Added version history to guides (Build 1475)
</commit_message>
<xml_diff>
--- a/doc/Guides/Coding-Standards.docx
+++ b/doc/Guides/Coding-Standards.docx
@@ -5505,85 +5505,18 @@
         </w:rPr>
         <w:t xml:space="preserve"> </w:t>
       </w:r>
-      <w:r>
-        <w:rPr>
-          <w:sz w:val="28"/>
-          <w:rtl/>
-          <w:lang w:bidi="fa-IR"/>
-        </w:rPr>
-        <w:fldChar w:fldCharType="begin"/>
-      </w:r>
-      <w:r>
-        <w:rPr>
-          <w:sz w:val="28"/>
-          <w:rtl/>
-          <w:lang w:bidi="fa-IR"/>
-        </w:rPr>
-        <w:instrText xml:space="preserve"> </w:instrText>
-      </w:r>
-      <w:r>
-        <w:rPr>
-          <w:sz w:val="28"/>
-          <w:lang w:bidi="fa-IR"/>
-        </w:rPr>
-        <w:instrText>HYPERLINK</w:instrText>
-      </w:r>
-      <w:r>
-        <w:rPr>
-          <w:sz w:val="28"/>
-          <w:rtl/>
-          <w:lang w:bidi="fa-IR"/>
-        </w:rPr>
-        <w:instrText xml:space="preserve">  \</w:instrText>
-      </w:r>
-      <w:r>
-        <w:rPr>
-          <w:sz w:val="28"/>
-          <w:lang w:bidi="fa-IR"/>
-        </w:rPr>
-        <w:instrText>l</w:instrText>
-      </w:r>
-      <w:r>
-        <w:rPr>
-          <w:sz w:val="28"/>
-          <w:rtl/>
-          <w:lang w:bidi="fa-IR"/>
-        </w:rPr>
-        <w:instrText xml:space="preserve"> "_قاعده_8-1-1" </w:instrText>
-      </w:r>
-      <w:r>
-        <w:rPr>
-          <w:sz w:val="28"/>
-          <w:rtl/>
-          <w:lang w:bidi="fa-IR"/>
-        </w:rPr>
-      </w:r>
-      <w:r>
-        <w:rPr>
-          <w:sz w:val="28"/>
-          <w:rtl/>
-          <w:lang w:bidi="fa-IR"/>
-        </w:rPr>
-        <w:fldChar w:fldCharType="separate"/>
-      </w:r>
-      <w:r>
-        <w:rPr>
-          <w:rStyle w:val="Hyperlink"/>
-          <w:rFonts w:hint="cs"/>
-          <w:sz w:val="28"/>
-          <w:rtl/>
-          <w:lang w:bidi="fa-IR"/>
-        </w:rPr>
-        <w:t>(مثال)</w:t>
-      </w:r>
-      <w:r>
-        <w:rPr>
-          <w:sz w:val="28"/>
-          <w:rtl/>
-          <w:lang w:bidi="fa-IR"/>
-        </w:rPr>
-        <w:fldChar w:fldCharType="end"/>
-      </w:r>
+      <w:hyperlink w:anchor="_قاعده_8-1-1" w:history="1">
+        <w:r>
+          <w:rPr>
+            <w:rStyle w:val="Hyperlink"/>
+            <w:rFonts w:hint="cs"/>
+            <w:sz w:val="28"/>
+            <w:rtl/>
+            <w:lang w:bidi="fa-IR"/>
+          </w:rPr>
+          <w:t>(مثال)</w:t>
+        </w:r>
+      </w:hyperlink>
     </w:p>
     <w:p>
       <w:pPr>
@@ -5878,13 +5811,6 @@
           <w:rtl/>
           <w:lang w:val="fr-CA" w:bidi="fa-IR"/>
         </w:rPr>
-      </w:r>
-      <w:r>
-        <w:rPr>
-          <w:sz w:val="28"/>
-          <w:rtl/>
-          <w:lang w:val="fr-CA" w:bidi="fa-IR"/>
-        </w:rPr>
         <w:fldChar w:fldCharType="separate"/>
       </w:r>
       <w:r>
@@ -6466,13 +6392,6 @@
           <w:rtl/>
           <w:lang w:val="fr-CA" w:bidi="fa-IR"/>
         </w:rPr>
-      </w:r>
-      <w:r>
-        <w:rPr>
-          <w:sz w:val="28"/>
-          <w:rtl/>
-          <w:lang w:val="fr-CA" w:bidi="fa-IR"/>
-        </w:rPr>
         <w:fldChar w:fldCharType="separate"/>
       </w:r>
       <w:r>
@@ -6579,13 +6498,6 @@
           <w:rtl/>
           <w:lang w:val="fr-CA" w:bidi="fa-IR"/>
         </w:rPr>
-      </w:r>
-      <w:r>
-        <w:rPr>
-          <w:sz w:val="28"/>
-          <w:rtl/>
-          <w:lang w:val="fr-CA" w:bidi="fa-IR"/>
-        </w:rPr>
         <w:fldChar w:fldCharType="separate"/>
       </w:r>
       <w:r>
@@ -8036,13 +7948,6 @@
           <w:rtl/>
           <w:lang w:val="fr-CA" w:bidi="fa-IR"/>
         </w:rPr>
-      </w:r>
-      <w:r>
-        <w:rPr>
-          <w:sz w:val="28"/>
-          <w:rtl/>
-          <w:lang w:val="fr-CA" w:bidi="fa-IR"/>
-        </w:rPr>
         <w:fldChar w:fldCharType="separate"/>
       </w:r>
       <w:r>
@@ -8977,8 +8882,6 @@
         </w:rPr>
         <w:t>است</w:t>
       </w:r>
-      <w:bookmarkStart w:id="9" w:name="_GoBack"/>
-      <w:bookmarkEnd w:id="9"/>
       <w:r>
         <w:rPr>
           <w:rFonts w:hint="cs"/>
@@ -9308,7 +9211,7 @@
           <w:lang w:val="fr-CA" w:bidi="fa-IR"/>
         </w:rPr>
       </w:pPr>
-      <w:bookmarkStart w:id="10" w:name="_Toc124970848"/>
+      <w:bookmarkStart w:id="9" w:name="_Toc124970848"/>
       <w:r>
         <w:rPr>
           <w:rFonts w:hint="cs"/>
@@ -9325,7 +9228,7 @@
         </w:rPr>
         <w:t>قواعد سبک کدنویسی</w:t>
       </w:r>
-      <w:bookmarkEnd w:id="10"/>
+      <w:bookmarkEnd w:id="9"/>
     </w:p>
     <w:p>
       <w:pPr>
@@ -9345,7 +9248,7 @@
           <w:lang w:bidi="fa-IR"/>
         </w:rPr>
       </w:pPr>
-      <w:bookmarkStart w:id="11" w:name="_Toc124970849"/>
+      <w:bookmarkStart w:id="10" w:name="_Toc124970849"/>
       <w:r>
         <w:rPr>
           <w:rFonts w:hint="cs"/>
@@ -9376,7 +9279,7 @@
         </w:rPr>
         <w:t xml:space="preserve"> اصلی</w:t>
       </w:r>
-      <w:bookmarkEnd w:id="11"/>
+      <w:bookmarkEnd w:id="10"/>
     </w:p>
     <w:p>
       <w:pPr>
@@ -10224,26 +10127,26 @@
           <w:lang w:val="fr-CA" w:bidi="fa-IR"/>
         </w:rPr>
       </w:pPr>
-      <w:bookmarkStart w:id="12" w:name="_2.2_قواعد_افزایش"/>
-      <w:bookmarkStart w:id="13" w:name="_Toc124970850"/>
+      <w:bookmarkStart w:id="11" w:name="_2.2_قواعد_افزایش"/>
+      <w:bookmarkStart w:id="12" w:name="_Toc124970850"/>
+      <w:bookmarkEnd w:id="11"/>
+      <w:r>
+        <w:rPr>
+          <w:rFonts w:hint="cs"/>
+          <w:rtl/>
+          <w:lang w:val="fr-CA" w:bidi="fa-IR"/>
+        </w:rPr>
+        <w:t xml:space="preserve">2.2 </w:t>
+      </w:r>
+      <w:r>
+        <w:rPr>
+          <w:rFonts w:hint="cs"/>
+          <w:rtl/>
+          <w:lang w:val="fr-CA" w:bidi="fa-IR"/>
+        </w:rPr>
+        <w:t>قواعد افزایش خوانایی کد</w:t>
+      </w:r>
       <w:bookmarkEnd w:id="12"/>
-      <w:r>
-        <w:rPr>
-          <w:rFonts w:hint="cs"/>
-          <w:rtl/>
-          <w:lang w:val="fr-CA" w:bidi="fa-IR"/>
-        </w:rPr>
-        <w:t xml:space="preserve">2.2 </w:t>
-      </w:r>
-      <w:r>
-        <w:rPr>
-          <w:rFonts w:hint="cs"/>
-          <w:rtl/>
-          <w:lang w:val="fr-CA" w:bidi="fa-IR"/>
-        </w:rPr>
-        <w:t>قواعد افزایش خوانایی کد</w:t>
-      </w:r>
-      <w:bookmarkEnd w:id="13"/>
     </w:p>
     <w:p>
       <w:pPr>
@@ -10927,13 +10830,6 @@
           <w:lang w:val="fr-CA" w:bidi="fa-IR"/>
         </w:rPr>
         <w:instrText xml:space="preserve"> "_قاعده_2-2-2" </w:instrText>
-      </w:r>
-      <w:r>
-        <w:rPr>
-          <w:sz w:val="28"/>
-          <w:rtl/>
-          <w:lang w:val="fr-CA" w:bidi="fa-IR"/>
-        </w:rPr>
       </w:r>
       <w:r>
         <w:rPr>
@@ -11725,13 +11621,6 @@
           <w:rtl/>
           <w:lang w:val="fr-CA" w:bidi="fa-IR"/>
         </w:rPr>
-      </w:r>
-      <w:r>
-        <w:rPr>
-          <w:sz w:val="28"/>
-          <w:rtl/>
-          <w:lang w:val="fr-CA" w:bidi="fa-IR"/>
-        </w:rPr>
         <w:fldChar w:fldCharType="separate"/>
       </w:r>
       <w:r>
@@ -11856,13 +11745,6 @@
           <w:rtl/>
           <w:lang w:val="fr-CA" w:bidi="fa-IR"/>
         </w:rPr>
-      </w:r>
-      <w:r>
-        <w:rPr>
-          <w:sz w:val="28"/>
-          <w:rtl/>
-          <w:lang w:val="fr-CA" w:bidi="fa-IR"/>
-        </w:rPr>
         <w:fldChar w:fldCharType="separate"/>
       </w:r>
       <w:r>
@@ -12381,7 +12263,7 @@
           <w:lang w:val="fr-CA" w:bidi="fa-IR"/>
         </w:rPr>
       </w:pPr>
-      <w:bookmarkStart w:id="14" w:name="_Toc124970851"/>
+      <w:bookmarkStart w:id="13" w:name="_Toc124970851"/>
       <w:r>
         <w:rPr>
           <w:rFonts w:hint="cs"/>
@@ -12413,7 +12295,7 @@
         </w:rPr>
         <w:t>)</w:t>
       </w:r>
-      <w:bookmarkEnd w:id="14"/>
+      <w:bookmarkEnd w:id="13"/>
     </w:p>
     <w:p>
       <w:pPr>
@@ -13023,26 +12905,26 @@
           <w:lang w:val="fr-CA" w:bidi="fa-IR"/>
         </w:rPr>
       </w:pPr>
-      <w:bookmarkStart w:id="15" w:name="_2.4_قواعد_استفاده"/>
-      <w:bookmarkStart w:id="16" w:name="_Toc124970852"/>
+      <w:bookmarkStart w:id="14" w:name="_2.4_قواعد_استفاده"/>
+      <w:bookmarkStart w:id="15" w:name="_Toc124970852"/>
+      <w:bookmarkEnd w:id="14"/>
+      <w:r>
+        <w:rPr>
+          <w:rFonts w:hint="cs"/>
+          <w:rtl/>
+          <w:lang w:val="fr-CA" w:bidi="fa-IR"/>
+        </w:rPr>
+        <w:t xml:space="preserve">2.4 </w:t>
+      </w:r>
+      <w:r>
+        <w:rPr>
+          <w:rFonts w:hint="cs"/>
+          <w:rtl/>
+          <w:lang w:val="fr-CA" w:bidi="fa-IR"/>
+        </w:rPr>
+        <w:t>قواعد استفاده از خطوط خالی</w:t>
+      </w:r>
       <w:bookmarkEnd w:id="15"/>
-      <w:r>
-        <w:rPr>
-          <w:rFonts w:hint="cs"/>
-          <w:rtl/>
-          <w:lang w:val="fr-CA" w:bidi="fa-IR"/>
-        </w:rPr>
-        <w:t xml:space="preserve">2.4 </w:t>
-      </w:r>
-      <w:r>
-        <w:rPr>
-          <w:rFonts w:hint="cs"/>
-          <w:rtl/>
-          <w:lang w:val="fr-CA" w:bidi="fa-IR"/>
-        </w:rPr>
-        <w:t>قواعد استفاده از خطوط خالی</w:t>
-      </w:r>
-      <w:bookmarkEnd w:id="16"/>
     </w:p>
     <w:p>
       <w:pPr>
@@ -14083,13 +13965,6 @@
           <w:rtl/>
           <w:lang w:val="fr-CA" w:bidi="fa-IR"/>
         </w:rPr>
-      </w:r>
-      <w:r>
-        <w:rPr>
-          <w:sz w:val="28"/>
-          <w:rtl/>
-          <w:lang w:val="fr-CA" w:bidi="fa-IR"/>
-        </w:rPr>
         <w:fldChar w:fldCharType="separate"/>
       </w:r>
       <w:r>
@@ -14120,7 +13995,7 @@
           <w:lang w:val="fr-CA" w:bidi="fa-IR"/>
         </w:rPr>
       </w:pPr>
-      <w:bookmarkStart w:id="17" w:name="_Toc124970853"/>
+      <w:bookmarkStart w:id="16" w:name="_Toc124970853"/>
       <w:r>
         <w:rPr>
           <w:rFonts w:hint="cs"/>
@@ -14137,7 +14012,7 @@
         </w:rPr>
         <w:t>سایر قواعد (سرعت عملکرد، جلوگیری از خطای زمان اجرا و غیره)</w:t>
       </w:r>
-      <w:bookmarkEnd w:id="17"/>
+      <w:bookmarkEnd w:id="16"/>
     </w:p>
     <w:p>
       <w:pPr>
@@ -14979,7 +14854,7 @@
           <w:lang w:val="fr-CA" w:bidi="fa-IR"/>
         </w:rPr>
       </w:pPr>
-      <w:bookmarkStart w:id="18" w:name="_Toc124970854"/>
+      <w:bookmarkStart w:id="17" w:name="_Toc124970854"/>
       <w:r>
         <w:rPr>
           <w:rFonts w:hint="cs"/>
@@ -14996,7 +14871,7 @@
         </w:rPr>
         <w:t>قواعد مستندسازی</w:t>
       </w:r>
-      <w:bookmarkEnd w:id="18"/>
+      <w:bookmarkEnd w:id="17"/>
     </w:p>
     <w:p>
       <w:pPr>
@@ -16872,7 +16747,7 @@
           <w:lang w:val="fr-CA" w:bidi="fa-IR"/>
         </w:rPr>
       </w:pPr>
-      <w:bookmarkStart w:id="19" w:name="_Toc124970855"/>
+      <w:bookmarkStart w:id="18" w:name="_Toc124970855"/>
       <w:r>
         <w:rPr>
           <w:rFonts w:hint="cs"/>
@@ -16889,7 +16764,7 @@
         </w:rPr>
         <w:t>قواعد تست اولیه کد</w:t>
       </w:r>
-      <w:bookmarkEnd w:id="19"/>
+      <w:bookmarkEnd w:id="18"/>
     </w:p>
     <w:p>
       <w:pPr>
@@ -16917,7 +16792,7 @@
           <w:lang w:val="fr-CA" w:bidi="fa-IR"/>
         </w:rPr>
       </w:pPr>
-      <w:bookmarkStart w:id="20" w:name="_Toc124970856"/>
+      <w:bookmarkStart w:id="19" w:name="_Toc124970856"/>
       <w:r>
         <w:rPr>
           <w:rFonts w:hint="cs"/>
@@ -16934,7 +16809,7 @@
         </w:rPr>
         <w:t>قواعد تکمیل و ارسال کار</w:t>
       </w:r>
-      <w:bookmarkEnd w:id="20"/>
+      <w:bookmarkEnd w:id="19"/>
     </w:p>
     <w:p>
       <w:pPr>
@@ -18022,7 +17897,7 @@
           <w:lang w:val="fr-CA" w:bidi="fa-IR"/>
         </w:rPr>
       </w:pPr>
-      <w:bookmarkStart w:id="21" w:name="_Toc124970857"/>
+      <w:bookmarkStart w:id="20" w:name="_Toc124970857"/>
       <w:r>
         <w:rPr>
           <w:rFonts w:hint="cs"/>
@@ -18032,13 +17907,12 @@
         <w:lastRenderedPageBreak/>
         <w:t>نمونه‌های کد</w:t>
       </w:r>
-      <w:bookmarkEnd w:id="21"/>
+      <w:bookmarkEnd w:id="20"/>
     </w:p>
     <w:p>
       <w:pPr>
         <w:bidi/>
         <w:rPr>
-          <w:rFonts w:hint="cs"/>
           <w:rtl/>
           <w:lang w:val="fr-CA" w:bidi="fa-IR"/>
         </w:rPr>
@@ -18063,18 +17937,18 @@
           <w:lang w:val="fr-CA" w:bidi="fa-IR"/>
         </w:rPr>
       </w:pPr>
-      <w:bookmarkStart w:id="22" w:name="_قاعده_8-1-1"/>
-      <w:bookmarkStart w:id="23" w:name="_Toc124970858"/>
+      <w:bookmarkStart w:id="21" w:name="_قاعده_8-1-1"/>
+      <w:bookmarkStart w:id="22" w:name="_Toc124970858"/>
+      <w:bookmarkEnd w:id="21"/>
+      <w:r>
+        <w:rPr>
+          <w:rFonts w:hint="cs"/>
+          <w:rtl/>
+          <w:lang w:val="fr-CA" w:bidi="fa-IR"/>
+        </w:rPr>
+        <w:t>قاعده 8-1-1</w:t>
+      </w:r>
       <w:bookmarkEnd w:id="22"/>
-      <w:r>
-        <w:rPr>
-          <w:rFonts w:hint="cs"/>
-          <w:rtl/>
-          <w:lang w:val="fr-CA" w:bidi="fa-IR"/>
-        </w:rPr>
-        <w:t>قاعده 8-1-1</w:t>
-      </w:r>
-      <w:bookmarkEnd w:id="23"/>
     </w:p>
     <w:p>
       <w:pPr>
@@ -18411,7 +18285,6 @@
       <w:pPr>
         <w:pStyle w:val="Code"/>
         <w:rPr>
-          <w:rFonts w:hint="cs"/>
           <w:lang w:bidi="fa-IR"/>
         </w:rPr>
       </w:pPr>
@@ -18510,23 +18383,22 @@
         <w:pStyle w:val="Heading2"/>
         <w:bidi/>
         <w:rPr>
-          <w:rFonts w:hint="cs"/>
-          <w:rtl/>
-          <w:lang w:val="fr-CA" w:bidi="fa-IR"/>
-        </w:rPr>
-      </w:pPr>
-      <w:bookmarkStart w:id="24" w:name="_قاعده_1-2-1"/>
-      <w:bookmarkStart w:id="25" w:name="_Toc124970859"/>
+          <w:rtl/>
+          <w:lang w:val="fr-CA" w:bidi="fa-IR"/>
+        </w:rPr>
+      </w:pPr>
+      <w:bookmarkStart w:id="23" w:name="_قاعده_1-2-1"/>
+      <w:bookmarkStart w:id="24" w:name="_Toc124970859"/>
+      <w:bookmarkEnd w:id="23"/>
+      <w:r>
+        <w:rPr>
+          <w:rFonts w:hint="cs"/>
+          <w:rtl/>
+          <w:lang w:val="fr-CA" w:bidi="fa-IR"/>
+        </w:rPr>
+        <w:t>قاعده 1-2-1</w:t>
+      </w:r>
       <w:bookmarkEnd w:id="24"/>
-      <w:r>
-        <w:rPr>
-          <w:rFonts w:hint="cs"/>
-          <w:rtl/>
-          <w:lang w:val="fr-CA" w:bidi="fa-IR"/>
-        </w:rPr>
-        <w:t>قاعده 1-2-1</w:t>
-      </w:r>
-      <w:bookmarkEnd w:id="25"/>
     </w:p>
     <w:p>
       <w:pPr>
@@ -18819,7 +18691,6 @@
         <w:bidi/>
         <w:jc w:val="both"/>
         <w:rPr>
-          <w:rFonts w:hint="cs"/>
           <w:sz w:val="28"/>
           <w:rtl/>
           <w:lang w:val="fr-CA" w:bidi="fa-IR"/>
@@ -18843,23 +18714,22 @@
         <w:pStyle w:val="Heading2"/>
         <w:bidi/>
         <w:rPr>
-          <w:rFonts w:hint="cs"/>
-          <w:rtl/>
-          <w:lang w:val="fr-CA" w:bidi="fa-IR"/>
-        </w:rPr>
-      </w:pPr>
-      <w:bookmarkStart w:id="26" w:name="_قاعده_7-2-1"/>
-      <w:bookmarkStart w:id="27" w:name="_Toc124970860"/>
+          <w:rtl/>
+          <w:lang w:val="fr-CA" w:bidi="fa-IR"/>
+        </w:rPr>
+      </w:pPr>
+      <w:bookmarkStart w:id="25" w:name="_قاعده_7-2-1"/>
+      <w:bookmarkStart w:id="26" w:name="_Toc124970860"/>
+      <w:bookmarkEnd w:id="25"/>
+      <w:r>
+        <w:rPr>
+          <w:rFonts w:hint="cs"/>
+          <w:rtl/>
+          <w:lang w:val="fr-CA" w:bidi="fa-IR"/>
+        </w:rPr>
+        <w:t>قاعده 7-2-1</w:t>
+      </w:r>
       <w:bookmarkEnd w:id="26"/>
-      <w:r>
-        <w:rPr>
-          <w:rFonts w:hint="cs"/>
-          <w:rtl/>
-          <w:lang w:val="fr-CA" w:bidi="fa-IR"/>
-        </w:rPr>
-        <w:t>قاعده 7-2-1</w:t>
-      </w:r>
-      <w:bookmarkEnd w:id="27"/>
     </w:p>
     <w:p>
       <w:pPr>
@@ -19363,9 +19233,9 @@
           <w:lang w:val="fr-CA" w:bidi="fa-IR"/>
         </w:rPr>
       </w:pPr>
-      <w:bookmarkStart w:id="28" w:name="_قاعده_8-2-1"/>
-      <w:bookmarkStart w:id="29" w:name="_Toc124970861"/>
-      <w:bookmarkEnd w:id="28"/>
+      <w:bookmarkStart w:id="27" w:name="_قاعده_8-2-1"/>
+      <w:bookmarkStart w:id="28" w:name="_Toc124970861"/>
+      <w:bookmarkEnd w:id="27"/>
       <w:r>
         <w:rPr>
           <w:rFonts w:hint="cs"/>
@@ -19375,7 +19245,7 @@
         <w:lastRenderedPageBreak/>
         <w:t>قاعده 8-2-1</w:t>
       </w:r>
-      <w:bookmarkEnd w:id="29"/>
+      <w:bookmarkEnd w:id="28"/>
     </w:p>
     <w:p>
       <w:pPr>
@@ -19818,7 +19688,6 @@
       <w:pPr>
         <w:bidi/>
         <w:rPr>
-          <w:rFonts w:hint="cs"/>
           <w:rtl/>
           <w:lang w:bidi="fa-IR"/>
         </w:rPr>
@@ -19831,25 +19700,7 @@
             <w:rtl/>
             <w:lang w:bidi="fa-IR"/>
           </w:rPr>
-          <w:t>بازگشت به ق</w:t>
-        </w:r>
-        <w:r>
-          <w:rPr>
-            <w:rStyle w:val="Hyperlink"/>
-            <w:rFonts w:hint="cs"/>
-            <w:rtl/>
-            <w:lang w:bidi="fa-IR"/>
-          </w:rPr>
-          <w:t>و</w:t>
-        </w:r>
-        <w:r>
-          <w:rPr>
-            <w:rStyle w:val="Hyperlink"/>
-            <w:rFonts w:hint="cs"/>
-            <w:rtl/>
-            <w:lang w:bidi="fa-IR"/>
-          </w:rPr>
-          <w:t>اعد</w:t>
+          <w:t>بازگشت به قواعد</w:t>
         </w:r>
       </w:hyperlink>
     </w:p>
@@ -19858,23 +19709,22 @@
         <w:pStyle w:val="Heading2"/>
         <w:bidi/>
         <w:rPr>
-          <w:rFonts w:hint="cs"/>
-          <w:rtl/>
-          <w:lang w:bidi="fa-IR"/>
-        </w:rPr>
-      </w:pPr>
-      <w:bookmarkStart w:id="30" w:name="_قواعد_نامگذاری"/>
-      <w:bookmarkStart w:id="31" w:name="_Toc124970862"/>
+          <w:rtl/>
+          <w:lang w:bidi="fa-IR"/>
+        </w:rPr>
+      </w:pPr>
+      <w:bookmarkStart w:id="29" w:name="_قواعد_نامگذاری"/>
+      <w:bookmarkStart w:id="30" w:name="_Toc124970862"/>
+      <w:bookmarkEnd w:id="29"/>
+      <w:r>
+        <w:rPr>
+          <w:rFonts w:hint="cs"/>
+          <w:rtl/>
+          <w:lang w:bidi="fa-IR"/>
+        </w:rPr>
+        <w:t>قواعد نامگذاری</w:t>
+      </w:r>
       <w:bookmarkEnd w:id="30"/>
-      <w:r>
-        <w:rPr>
-          <w:rFonts w:hint="cs"/>
-          <w:rtl/>
-          <w:lang w:bidi="fa-IR"/>
-        </w:rPr>
-        <w:t>قواعد نامگذاری</w:t>
-      </w:r>
-      <w:bookmarkEnd w:id="31"/>
     </w:p>
     <w:p>
       <w:pPr>
@@ -20475,14 +20325,13 @@
         <w:pStyle w:val="Heading2"/>
         <w:bidi/>
         <w:rPr>
-          <w:rFonts w:hint="cs"/>
-          <w:rtl/>
-          <w:lang w:bidi="fa-IR"/>
-        </w:rPr>
-      </w:pPr>
-      <w:bookmarkStart w:id="32" w:name="_قاعده_2-2-2"/>
-      <w:bookmarkStart w:id="33" w:name="_Toc124970863"/>
-      <w:bookmarkEnd w:id="32"/>
+          <w:rtl/>
+          <w:lang w:bidi="fa-IR"/>
+        </w:rPr>
+      </w:pPr>
+      <w:bookmarkStart w:id="31" w:name="_قاعده_2-2-2"/>
+      <w:bookmarkStart w:id="32" w:name="_Toc124970863"/>
+      <w:bookmarkEnd w:id="31"/>
       <w:r>
         <w:rPr>
           <w:rFonts w:hint="cs"/>
@@ -20492,7 +20341,7 @@
         <w:lastRenderedPageBreak/>
         <w:t>قاعده 2-2-2</w:t>
       </w:r>
-      <w:bookmarkEnd w:id="33"/>
+      <w:bookmarkEnd w:id="32"/>
     </w:p>
     <w:p>
       <w:pPr>
@@ -20770,23 +20619,22 @@
         <w:pStyle w:val="Heading2"/>
         <w:bidi/>
         <w:rPr>
-          <w:rFonts w:hint="cs"/>
-          <w:rtl/>
-          <w:lang w:bidi="fa-IR"/>
-        </w:rPr>
-      </w:pPr>
-      <w:bookmarkStart w:id="34" w:name="_قاعده_3-2-2"/>
-      <w:bookmarkStart w:id="35" w:name="_Toc124970864"/>
+          <w:rtl/>
+          <w:lang w:bidi="fa-IR"/>
+        </w:rPr>
+      </w:pPr>
+      <w:bookmarkStart w:id="33" w:name="_قاعده_3-2-2"/>
+      <w:bookmarkStart w:id="34" w:name="_Toc124970864"/>
+      <w:bookmarkEnd w:id="33"/>
+      <w:r>
+        <w:rPr>
+          <w:rFonts w:hint="cs"/>
+          <w:rtl/>
+          <w:lang w:bidi="fa-IR"/>
+        </w:rPr>
+        <w:t>قاعده 3-2-2</w:t>
+      </w:r>
       <w:bookmarkEnd w:id="34"/>
-      <w:r>
-        <w:rPr>
-          <w:rFonts w:hint="cs"/>
-          <w:rtl/>
-          <w:lang w:bidi="fa-IR"/>
-        </w:rPr>
-        <w:t>قاعده 3-2-2</w:t>
-      </w:r>
-      <w:bookmarkEnd w:id="35"/>
     </w:p>
     <w:p>
       <w:pPr>
@@ -21038,23 +20886,22 @@
         <w:pStyle w:val="Heading2"/>
         <w:bidi/>
         <w:rPr>
-          <w:rFonts w:hint="cs"/>
-          <w:rtl/>
-          <w:lang w:bidi="fa-IR"/>
-        </w:rPr>
-      </w:pPr>
-      <w:bookmarkStart w:id="36" w:name="_قاعده_4-2-2"/>
-      <w:bookmarkStart w:id="37" w:name="_Toc124970865"/>
+          <w:rtl/>
+          <w:lang w:bidi="fa-IR"/>
+        </w:rPr>
+      </w:pPr>
+      <w:bookmarkStart w:id="35" w:name="_قاعده_4-2-2"/>
+      <w:bookmarkStart w:id="36" w:name="_Toc124970865"/>
+      <w:bookmarkEnd w:id="35"/>
+      <w:r>
+        <w:rPr>
+          <w:rFonts w:hint="cs"/>
+          <w:rtl/>
+          <w:lang w:bidi="fa-IR"/>
+        </w:rPr>
+        <w:t>قاعده 4-2-2</w:t>
+      </w:r>
       <w:bookmarkEnd w:id="36"/>
-      <w:r>
-        <w:rPr>
-          <w:rFonts w:hint="cs"/>
-          <w:rtl/>
-          <w:lang w:bidi="fa-IR"/>
-        </w:rPr>
-        <w:t>قاعده 4-2-2</w:t>
-      </w:r>
-      <w:bookmarkEnd w:id="37"/>
     </w:p>
     <w:p>
       <w:pPr>
@@ -21364,23 +21211,22 @@
         <w:pStyle w:val="Heading2"/>
         <w:bidi/>
         <w:rPr>
-          <w:rFonts w:hint="cs"/>
-          <w:rtl/>
-          <w:lang w:bidi="fa-IR"/>
-        </w:rPr>
-      </w:pPr>
-      <w:bookmarkStart w:id="38" w:name="_قاعده_5-2-2"/>
-      <w:bookmarkStart w:id="39" w:name="_Toc124970866"/>
+          <w:rtl/>
+          <w:lang w:bidi="fa-IR"/>
+        </w:rPr>
+      </w:pPr>
+      <w:bookmarkStart w:id="37" w:name="_قاعده_5-2-2"/>
+      <w:bookmarkStart w:id="38" w:name="_Toc124970866"/>
+      <w:bookmarkEnd w:id="37"/>
+      <w:r>
+        <w:rPr>
+          <w:rFonts w:hint="cs"/>
+          <w:rtl/>
+          <w:lang w:bidi="fa-IR"/>
+        </w:rPr>
+        <w:t>قاعده 5-2-2</w:t>
+      </w:r>
       <w:bookmarkEnd w:id="38"/>
-      <w:r>
-        <w:rPr>
-          <w:rFonts w:hint="cs"/>
-          <w:rtl/>
-          <w:lang w:bidi="fa-IR"/>
-        </w:rPr>
-        <w:t>قاعده 5-2-2</w:t>
-      </w:r>
-      <w:bookmarkEnd w:id="39"/>
     </w:p>
     <w:p>
       <w:pPr>
@@ -21527,14 +21373,13 @@
         <w:pStyle w:val="Heading2"/>
         <w:bidi/>
         <w:rPr>
-          <w:rFonts w:hint="cs"/>
-          <w:rtl/>
-          <w:lang w:bidi="fa-IR"/>
-        </w:rPr>
-      </w:pPr>
+          <w:rtl/>
+          <w:lang w:bidi="fa-IR"/>
+        </w:rPr>
+      </w:pPr>
+      <w:bookmarkStart w:id="39" w:name="_قواعد_مرتبط_با"/>
       <w:bookmarkStart w:id="40" w:name="_Toc124970867"/>
-      <w:bookmarkStart w:id="41" w:name="_قواعد_مرتبط_با"/>
-      <w:bookmarkEnd w:id="41"/>
+      <w:bookmarkEnd w:id="39"/>
       <w:r>
         <w:rPr>
           <w:rFonts w:hint="cs"/>
@@ -22668,6 +22513,424 @@
         </w:rPr>
         <w:t>}</w:t>
       </w:r>
+    </w:p>
+    <w:p>
+      <w:pPr>
+        <w:pStyle w:val="Heading2"/>
+        <w:bidi/>
+        <w:rPr>
+          <w:b w:val="0"/>
+          <w:bCs w:val="0"/>
+          <w:lang w:bidi="fa-IR"/>
+        </w:rPr>
+      </w:pPr>
+      <w:r>
+        <w:rPr>
+          <w:rFonts w:hint="cs"/>
+          <w:sz w:val="24"/>
+          <w:szCs w:val="24"/>
+          <w:rtl/>
+          <w:lang w:bidi="fa-IR"/>
+        </w:rPr>
+        <w:lastRenderedPageBreak/>
+        <w:t>تاریخچه تغییرات</w:t>
+      </w:r>
+    </w:p>
+    <w:tbl>
+      <w:tblPr>
+        <w:tblStyle w:val="TableGrid"/>
+        <w:bidiVisual/>
+        <w:tblW w:w="0" w:type="auto"/>
+        <w:tblLook w:val="04A0" w:firstRow="1" w:lastRow="0" w:firstColumn="1" w:lastColumn="0" w:noHBand="0" w:noVBand="1"/>
+      </w:tblPr>
+      <w:tblGrid>
+        <w:gridCol w:w="707"/>
+        <w:gridCol w:w="850"/>
+        <w:gridCol w:w="1418"/>
+        <w:gridCol w:w="6375"/>
+      </w:tblGrid>
+      <w:tr>
+        <w:tc>
+          <w:tcPr>
+            <w:tcW w:w="707" w:type="dxa"/>
+          </w:tcPr>
+          <w:p>
+            <w:pPr>
+              <w:bidi/>
+              <w:jc w:val="both"/>
+              <w:rPr>
+                <w:b/>
+                <w:bCs/>
+                <w:sz w:val="20"/>
+                <w:szCs w:val="20"/>
+                <w:rtl/>
+                <w:lang w:bidi="fa-IR"/>
+              </w:rPr>
+            </w:pPr>
+            <w:r>
+              <w:rPr>
+                <w:rFonts w:hint="cs"/>
+                <w:b/>
+                <w:bCs/>
+                <w:sz w:val="20"/>
+                <w:szCs w:val="20"/>
+                <w:rtl/>
+                <w:lang w:bidi="fa-IR"/>
+              </w:rPr>
+              <w:t>ردیف</w:t>
+            </w:r>
+          </w:p>
+        </w:tc>
+        <w:tc>
+          <w:tcPr>
+            <w:tcW w:w="850" w:type="dxa"/>
+          </w:tcPr>
+          <w:p>
+            <w:pPr>
+              <w:bidi/>
+              <w:jc w:val="both"/>
+              <w:rPr>
+                <w:b/>
+                <w:bCs/>
+                <w:sz w:val="20"/>
+                <w:szCs w:val="20"/>
+                <w:rtl/>
+                <w:lang w:bidi="fa-IR"/>
+              </w:rPr>
+            </w:pPr>
+            <w:r>
+              <w:rPr>
+                <w:rFonts w:hint="cs"/>
+                <w:b/>
+                <w:bCs/>
+                <w:sz w:val="20"/>
+                <w:szCs w:val="20"/>
+                <w:rtl/>
+                <w:lang w:bidi="fa-IR"/>
+              </w:rPr>
+              <w:t>نسخه</w:t>
+            </w:r>
+          </w:p>
+        </w:tc>
+        <w:tc>
+          <w:tcPr>
+            <w:tcW w:w="1418" w:type="dxa"/>
+          </w:tcPr>
+          <w:p>
+            <w:pPr>
+              <w:bidi/>
+              <w:jc w:val="both"/>
+              <w:rPr>
+                <w:b/>
+                <w:bCs/>
+                <w:sz w:val="20"/>
+                <w:szCs w:val="20"/>
+                <w:rtl/>
+                <w:lang w:bidi="fa-IR"/>
+              </w:rPr>
+            </w:pPr>
+            <w:r>
+              <w:rPr>
+                <w:rFonts w:hint="cs"/>
+                <w:b/>
+                <w:bCs/>
+                <w:sz w:val="20"/>
+                <w:szCs w:val="20"/>
+                <w:rtl/>
+                <w:lang w:bidi="fa-IR"/>
+              </w:rPr>
+              <w:t>تهیه کننده</w:t>
+            </w:r>
+          </w:p>
+        </w:tc>
+        <w:tc>
+          <w:tcPr>
+            <w:tcW w:w="6375" w:type="dxa"/>
+          </w:tcPr>
+          <w:p>
+            <w:pPr>
+              <w:bidi/>
+              <w:jc w:val="both"/>
+              <w:rPr>
+                <w:b/>
+                <w:bCs/>
+                <w:sz w:val="20"/>
+                <w:szCs w:val="20"/>
+                <w:rtl/>
+                <w:lang w:bidi="fa-IR"/>
+              </w:rPr>
+            </w:pPr>
+            <w:r>
+              <w:rPr>
+                <w:rFonts w:hint="cs"/>
+                <w:b/>
+                <w:bCs/>
+                <w:sz w:val="20"/>
+                <w:szCs w:val="20"/>
+                <w:rtl/>
+                <w:lang w:bidi="fa-IR"/>
+              </w:rPr>
+              <w:t>تغییرات</w:t>
+            </w:r>
+          </w:p>
+        </w:tc>
+      </w:tr>
+      <w:tr>
+        <w:tc>
+          <w:tcPr>
+            <w:tcW w:w="707" w:type="dxa"/>
+          </w:tcPr>
+          <w:p>
+            <w:pPr>
+              <w:bidi/>
+              <w:jc w:val="both"/>
+              <w:rPr>
+                <w:rFonts w:hint="cs"/>
+                <w:sz w:val="24"/>
+                <w:szCs w:val="24"/>
+                <w:rtl/>
+                <w:lang w:bidi="fa-IR"/>
+              </w:rPr>
+            </w:pPr>
+            <w:r>
+              <w:rPr>
+                <w:rFonts w:hint="cs"/>
+                <w:sz w:val="24"/>
+                <w:szCs w:val="24"/>
+                <w:rtl/>
+                <w:lang w:bidi="fa-IR"/>
+              </w:rPr>
+              <w:t>1</w:t>
+            </w:r>
+          </w:p>
+        </w:tc>
+        <w:tc>
+          <w:tcPr>
+            <w:tcW w:w="850" w:type="dxa"/>
+          </w:tcPr>
+          <w:p>
+            <w:pPr>
+              <w:bidi/>
+              <w:jc w:val="both"/>
+              <w:rPr>
+                <w:sz w:val="24"/>
+                <w:szCs w:val="24"/>
+                <w:rtl/>
+                <w:lang w:bidi="fa-IR"/>
+              </w:rPr>
+            </w:pPr>
+            <w:r>
+              <w:rPr>
+                <w:rFonts w:hint="cs"/>
+                <w:sz w:val="24"/>
+                <w:szCs w:val="24"/>
+                <w:rtl/>
+                <w:lang w:bidi="fa-IR"/>
+              </w:rPr>
+              <w:t>1.0</w:t>
+            </w:r>
+          </w:p>
+        </w:tc>
+        <w:tc>
+          <w:tcPr>
+            <w:tcW w:w="1418" w:type="dxa"/>
+          </w:tcPr>
+          <w:p>
+            <w:pPr>
+              <w:bidi/>
+              <w:jc w:val="both"/>
+              <w:rPr>
+                <w:rFonts w:hint="cs"/>
+                <w:sz w:val="24"/>
+                <w:szCs w:val="24"/>
+                <w:rtl/>
+                <w:lang w:bidi="fa-IR"/>
+              </w:rPr>
+            </w:pPr>
+            <w:r>
+              <w:rPr>
+                <w:rFonts w:hint="cs"/>
+                <w:sz w:val="24"/>
+                <w:szCs w:val="24"/>
+                <w:rtl/>
+                <w:lang w:bidi="fa-IR"/>
+              </w:rPr>
+              <w:t>بابک اسلامیه</w:t>
+            </w:r>
+          </w:p>
+        </w:tc>
+        <w:tc>
+          <w:tcPr>
+            <w:tcW w:w="6375" w:type="dxa"/>
+          </w:tcPr>
+          <w:p>
+            <w:pPr>
+              <w:bidi/>
+              <w:jc w:val="both"/>
+              <w:rPr>
+                <w:rFonts w:hint="cs"/>
+                <w:sz w:val="24"/>
+                <w:szCs w:val="24"/>
+                <w:rtl/>
+                <w:lang w:bidi="fa-IR"/>
+              </w:rPr>
+            </w:pPr>
+            <w:r>
+              <w:rPr>
+                <w:rFonts w:hint="cs"/>
+                <w:sz w:val="24"/>
+                <w:szCs w:val="24"/>
+                <w:rtl/>
+                <w:lang w:bidi="fa-IR"/>
+              </w:rPr>
+              <w:t>نسخه اولیه (پس از چند مرحله ویرایش و تکمیل)</w:t>
+            </w:r>
+          </w:p>
+        </w:tc>
+      </w:tr>
+      <w:tr>
+        <w:tc>
+          <w:tcPr>
+            <w:tcW w:w="707" w:type="dxa"/>
+          </w:tcPr>
+          <w:p>
+            <w:pPr>
+              <w:bidi/>
+              <w:jc w:val="both"/>
+              <w:rPr>
+                <w:sz w:val="24"/>
+                <w:szCs w:val="24"/>
+                <w:rtl/>
+                <w:lang w:bidi="fa-IR"/>
+              </w:rPr>
+            </w:pPr>
+            <w:r>
+              <w:rPr>
+                <w:rFonts w:hint="cs"/>
+                <w:sz w:val="24"/>
+                <w:szCs w:val="24"/>
+                <w:rtl/>
+                <w:lang w:bidi="fa-IR"/>
+              </w:rPr>
+              <w:t>2</w:t>
+            </w:r>
+          </w:p>
+        </w:tc>
+        <w:tc>
+          <w:tcPr>
+            <w:tcW w:w="850" w:type="dxa"/>
+          </w:tcPr>
+          <w:p>
+            <w:pPr>
+              <w:bidi/>
+              <w:jc w:val="both"/>
+              <w:rPr>
+                <w:sz w:val="24"/>
+                <w:szCs w:val="24"/>
+                <w:rtl/>
+                <w:lang w:bidi="fa-IR"/>
+              </w:rPr>
+            </w:pPr>
+            <w:r>
+              <w:rPr>
+                <w:rFonts w:hint="cs"/>
+                <w:sz w:val="24"/>
+                <w:szCs w:val="24"/>
+                <w:rtl/>
+                <w:lang w:bidi="fa-IR"/>
+              </w:rPr>
+              <w:t>1.1</w:t>
+            </w:r>
+          </w:p>
+        </w:tc>
+        <w:tc>
+          <w:tcPr>
+            <w:tcW w:w="1418" w:type="dxa"/>
+          </w:tcPr>
+          <w:p>
+            <w:pPr>
+              <w:bidi/>
+              <w:jc w:val="both"/>
+              <w:rPr>
+                <w:sz w:val="24"/>
+                <w:szCs w:val="24"/>
+                <w:rtl/>
+                <w:lang w:bidi="fa-IR"/>
+              </w:rPr>
+            </w:pPr>
+            <w:r>
+              <w:rPr>
+                <w:rFonts w:hint="cs"/>
+                <w:sz w:val="24"/>
+                <w:szCs w:val="24"/>
+                <w:rtl/>
+                <w:lang w:bidi="fa-IR"/>
+              </w:rPr>
+              <w:t>بابک اسلامیه</w:t>
+            </w:r>
+          </w:p>
+        </w:tc>
+        <w:tc>
+          <w:tcPr>
+            <w:tcW w:w="6375" w:type="dxa"/>
+          </w:tcPr>
+          <w:p>
+            <w:pPr>
+              <w:bidi/>
+              <w:jc w:val="both"/>
+              <w:rPr>
+                <w:sz w:val="24"/>
+                <w:szCs w:val="24"/>
+                <w:rtl/>
+                <w:lang w:bidi="fa-IR"/>
+              </w:rPr>
+            </w:pPr>
+            <w:r>
+              <w:rPr>
+                <w:rFonts w:hint="cs"/>
+                <w:sz w:val="24"/>
+                <w:szCs w:val="24"/>
+                <w:rtl/>
+                <w:lang w:bidi="fa-IR"/>
+              </w:rPr>
+              <w:t>افزو</w:t>
+            </w:r>
+            <w:bookmarkStart w:id="41" w:name="_GoBack"/>
+            <w:bookmarkEnd w:id="41"/>
+            <w:r>
+              <w:rPr>
+                <w:rFonts w:hint="cs"/>
+                <w:sz w:val="24"/>
+                <w:szCs w:val="24"/>
+                <w:rtl/>
+                <w:lang w:bidi="fa-IR"/>
+              </w:rPr>
+              <w:t xml:space="preserve">دن </w:t>
+            </w:r>
+            <w:r>
+              <w:rPr>
+                <w:rFonts w:hint="cs"/>
+                <w:sz w:val="24"/>
+                <w:szCs w:val="24"/>
+                <w:rtl/>
+                <w:lang w:bidi="fa-IR"/>
+              </w:rPr>
+              <w:t>کدهای نمونه برای روشنی بیشتر قواعد استاندارد</w:t>
+            </w:r>
+          </w:p>
+        </w:tc>
+      </w:tr>
+    </w:tbl>
+    <w:p>
+      <w:pPr>
+        <w:bidi/>
+        <w:jc w:val="both"/>
+        <w:rPr>
+          <w:rFonts w:hint="cs"/>
+          <w:rtl/>
+          <w:lang w:bidi="fa-IR"/>
+        </w:rPr>
+      </w:pPr>
     </w:p>
     <w:sectPr>
       <w:footerReference w:type="default" r:id="rId9"/>
@@ -22739,7 +23002,7 @@
           <w:rPr>
             <w:noProof/>
           </w:rPr>
-          <w:t>4</w:t>
+          <w:t>13</w:t>
         </w:r>
         <w:r>
           <w:rPr>
@@ -24572,6 +24835,25 @@
       <w:u w:val="single"/>
     </w:rPr>
   </w:style>
+  <w:style w:type="table" w:styleId="TableGrid">
+    <w:name w:val="Table Grid"/>
+    <w:basedOn w:val="TableNormal"/>
+    <w:uiPriority w:val="39"/>
+    <w:rsid w:val="008344CB"/>
+    <w:pPr>
+      <w:spacing w:after="0" w:line="240" w:lineRule="auto"/>
+    </w:pPr>
+    <w:tblPr>
+      <w:tblBorders>
+        <w:top w:val="single" w:sz="4" w:space="0" w:color="auto"/>
+        <w:left w:val="single" w:sz="4" w:space="0" w:color="auto"/>
+        <w:bottom w:val="single" w:sz="4" w:space="0" w:color="auto"/>
+        <w:right w:val="single" w:sz="4" w:space="0" w:color="auto"/>
+        <w:insideH w:val="single" w:sz="4" w:space="0" w:color="auto"/>
+        <w:insideV w:val="single" w:sz="4" w:space="0" w:color="auto"/>
+      </w:tblBorders>
+    </w:tblPr>
+  </w:style>
 </w:styles>
 </file>
 
@@ -24841,7 +25123,7 @@
 </file>
 
 <file path=customXml/itemProps1.xml><?xml version="1.0" encoding="utf-8"?>
-<ds:datastoreItem xmlns:ds="http://schemas.openxmlformats.org/officeDocument/2006/customXml" ds:itemID="{C22F9899-36B1-4CD7-BE14-27ACA87D75EE}">
+<ds:datastoreItem xmlns:ds="http://schemas.openxmlformats.org/officeDocument/2006/customXml" ds:itemID="{CFF0B77B-991F-4A7B-A3F0-B58E75B725C9}">
   <ds:schemaRefs>
     <ds:schemaRef ds:uri="http://schemas.openxmlformats.org/officeDocument/2006/bibliography"/>
   </ds:schemaRefs>

</xml_diff>

<commit_message>
Minor changes in developer guides
</commit_message>
<xml_diff>
--- a/doc/Guides/Coding-Standards.docx
+++ b/doc/Guides/Coding-Standards.docx
@@ -5759,78 +5759,18 @@
         </w:rPr>
         <w:t xml:space="preserve"> </w:t>
       </w:r>
-      <w:r>
-        <w:rPr>
-          <w:sz w:val="28"/>
-          <w:rtl/>
-          <w:lang w:val="fr-CA" w:bidi="fa-IR"/>
-        </w:rPr>
-        <w:fldChar w:fldCharType="begin"/>
-      </w:r>
-      <w:r>
-        <w:rPr>
-          <w:sz w:val="28"/>
-          <w:rtl/>
-          <w:lang w:val="fr-CA" w:bidi="fa-IR"/>
-        </w:rPr>
-        <w:instrText xml:space="preserve"> </w:instrText>
-      </w:r>
-      <w:r>
-        <w:rPr>
-          <w:sz w:val="28"/>
-          <w:lang w:val="fr-CA" w:bidi="fa-IR"/>
-        </w:rPr>
-        <w:instrText>HYPERLINK</w:instrText>
-      </w:r>
-      <w:r>
-        <w:rPr>
-          <w:sz w:val="28"/>
-          <w:rtl/>
-          <w:lang w:val="fr-CA" w:bidi="fa-IR"/>
-        </w:rPr>
-        <w:instrText xml:space="preserve">  \</w:instrText>
-      </w:r>
-      <w:r>
-        <w:rPr>
-          <w:sz w:val="28"/>
-          <w:lang w:val="fr-CA" w:bidi="fa-IR"/>
-        </w:rPr>
-        <w:instrText>l</w:instrText>
-      </w:r>
-      <w:r>
-        <w:rPr>
-          <w:sz w:val="28"/>
-          <w:rtl/>
-          <w:lang w:val="fr-CA" w:bidi="fa-IR"/>
-        </w:rPr>
-        <w:instrText xml:space="preserve"> "_قاعده_1-2-1" </w:instrText>
-      </w:r>
-      <w:r>
-        <w:rPr>
-          <w:sz w:val="28"/>
-          <w:rtl/>
-          <w:lang w:val="fr-CA" w:bidi="fa-IR"/>
-        </w:rPr>
-        <w:fldChar w:fldCharType="separate"/>
-      </w:r>
-      <w:r>
-        <w:rPr>
-          <w:rStyle w:val="Hyperlink"/>
-          <w:rFonts w:hint="cs"/>
-          <w:sz w:val="28"/>
-          <w:rtl/>
-          <w:lang w:val="fr-CA" w:bidi="fa-IR"/>
-        </w:rPr>
-        <w:t>(مثال)</w:t>
-      </w:r>
-      <w:r>
-        <w:rPr>
-          <w:sz w:val="28"/>
-          <w:rtl/>
-          <w:lang w:val="fr-CA" w:bidi="fa-IR"/>
-        </w:rPr>
-        <w:fldChar w:fldCharType="end"/>
-      </w:r>
+      <w:hyperlink w:anchor="_قاعده_1-2-1" w:history="1">
+        <w:r>
+          <w:rPr>
+            <w:rStyle w:val="Hyperlink"/>
+            <w:rFonts w:hint="cs"/>
+            <w:sz w:val="28"/>
+            <w:rtl/>
+            <w:lang w:val="fr-CA" w:bidi="fa-IR"/>
+          </w:rPr>
+          <w:t>(مثال)</w:t>
+        </w:r>
+      </w:hyperlink>
     </w:p>
     <w:p>
       <w:pPr>
@@ -21574,48 +21514,109 @@
         <w:rPr>
           <w:lang w:bidi="fa-IR"/>
         </w:rPr>
-        <w:t>var</w:t>
+        <w:t>items.Clear</w:t>
       </w:r>
       <w:proofErr w:type="spellEnd"/>
+      <w:r>
+        <w:rPr>
+          <w:lang w:bidi="fa-IR"/>
+        </w:rPr>
+        <w:t>(</w:t>
+      </w:r>
       <w:proofErr w:type="gramEnd"/>
       <w:r>
         <w:rPr>
           <w:lang w:bidi="fa-IR"/>
         </w:rPr>
-        <w:t xml:space="preserve"> </w:t>
+        <w:t>);</w:t>
+      </w:r>
+      <w:r>
+        <w:rPr>
+          <w:lang w:bidi="fa-IR"/>
+        </w:rPr>
+        <w:tab/>
+      </w:r>
+      <w:r>
+        <w:rPr>
+          <w:lang w:bidi="fa-IR"/>
+        </w:rPr>
+        <w:tab/>
+      </w:r>
+      <w:r>
+        <w:rPr>
+          <w:lang w:bidi="fa-IR"/>
+        </w:rPr>
+        <w:tab/>
+      </w:r>
+      <w:r>
+        <w:rPr>
+          <w:lang w:bidi="fa-IR"/>
+        </w:rPr>
+        <w:tab/>
+      </w:r>
+      <w:r>
+        <w:rPr>
+          <w:lang w:bidi="fa-IR"/>
+        </w:rPr>
+        <w:t>(Empty line after closing brace)</w:t>
+      </w:r>
+    </w:p>
+    <w:p>
+      <w:pPr>
+        <w:pStyle w:val="Code"/>
+        <w:rPr>
+          <w:lang w:bidi="fa-IR"/>
+        </w:rPr>
+      </w:pPr>
+    </w:p>
+    <w:p>
+      <w:pPr>
+        <w:pStyle w:val="Code"/>
+        <w:rPr>
+          <w:lang w:bidi="fa-IR"/>
+        </w:rPr>
+      </w:pPr>
+      <w:r>
+        <w:rPr>
+          <w:lang w:bidi="fa-IR"/>
+        </w:rPr>
+        <w:t>// Right!</w:t>
+      </w:r>
+    </w:p>
+    <w:p>
+      <w:pPr>
+        <w:pStyle w:val="Code"/>
+        <w:rPr>
+          <w:lang w:bidi="fa-IR"/>
+        </w:rPr>
+      </w:pPr>
+      <w:proofErr w:type="gramStart"/>
+      <w:r>
+        <w:rPr>
+          <w:lang w:bidi="fa-IR"/>
+        </w:rPr>
+        <w:t>if</w:t>
+      </w:r>
+      <w:proofErr w:type="gramEnd"/>
+      <w:r>
+        <w:rPr>
+          <w:lang w:bidi="fa-IR"/>
+        </w:rPr>
+        <w:t xml:space="preserve"> (</w:t>
       </w:r>
       <w:proofErr w:type="spellStart"/>
       <w:r>
         <w:rPr>
           <w:lang w:bidi="fa-IR"/>
         </w:rPr>
-        <w:t>items.Clear</w:t>
+        <w:t>items.Any</w:t>
       </w:r>
       <w:proofErr w:type="spellEnd"/>
       <w:r>
         <w:rPr>
           <w:lang w:bidi="fa-IR"/>
         </w:rPr>
-        <w:t>();</w:t>
-      </w:r>
-      <w:r>
-        <w:rPr>
-          <w:lang w:bidi="fa-IR"/>
-        </w:rPr>
-        <w:tab/>
-      </w:r>
-      <w:r>
-        <w:rPr>
-          <w:lang w:bidi="fa-IR"/>
-        </w:rPr>
-        <w:tab/>
-      </w:r>
-      <w:r>
-        <w:rPr>
-          <w:lang w:bidi="fa-IR"/>
-        </w:rPr>
-        <w:tab/>
-        <w:t>(Empty line after closing brace)</w:t>
+        <w:t>())</w:t>
       </w:r>
     </w:p>
     <w:p>
@@ -21625,6 +21626,12 @@
           <w:lang w:bidi="fa-IR"/>
         </w:rPr>
       </w:pPr>
+      <w:r>
+        <w:rPr>
+          <w:lang w:bidi="fa-IR"/>
+        </w:rPr>
+        <w:t>{</w:t>
+      </w:r>
     </w:p>
     <w:p>
       <w:pPr>
@@ -21637,7 +21644,7 @@
         <w:rPr>
           <w:lang w:bidi="fa-IR"/>
         </w:rPr>
-        <w:t>// Right!</w:t>
+        <w:t xml:space="preserve">    // Do something with items...</w:t>
       </w:r>
     </w:p>
     <w:p>
@@ -21647,33 +21654,11 @@
           <w:lang w:bidi="fa-IR"/>
         </w:rPr>
       </w:pPr>
-      <w:proofErr w:type="gramStart"/>
-      <w:r>
-        <w:rPr>
-          <w:lang w:bidi="fa-IR"/>
-        </w:rPr>
-        <w:t>if</w:t>
-      </w:r>
-      <w:proofErr w:type="gramEnd"/>
-      <w:r>
-        <w:rPr>
-          <w:lang w:bidi="fa-IR"/>
-        </w:rPr>
-        <w:t xml:space="preserve"> (</w:t>
-      </w:r>
-      <w:proofErr w:type="spellStart"/>
-      <w:r>
-        <w:rPr>
-          <w:lang w:bidi="fa-IR"/>
-        </w:rPr>
-        <w:t>items.Any</w:t>
-      </w:r>
-      <w:proofErr w:type="spellEnd"/>
-      <w:r>
-        <w:rPr>
-          <w:lang w:bidi="fa-IR"/>
-        </w:rPr>
-        <w:t>())</w:t>
+      <w:r>
+        <w:rPr>
+          <w:lang w:bidi="fa-IR"/>
+        </w:rPr>
+        <w:t>}</w:t>
       </w:r>
     </w:p>
     <w:p>
@@ -21683,12 +21668,6 @@
           <w:lang w:bidi="fa-IR"/>
         </w:rPr>
       </w:pPr>
-      <w:r>
-        <w:rPr>
-          <w:lang w:bidi="fa-IR"/>
-        </w:rPr>
-        <w:t>{</w:t>
-      </w:r>
     </w:p>
     <w:p>
       <w:pPr>
@@ -21697,58 +21676,8 @@
           <w:lang w:bidi="fa-IR"/>
         </w:rPr>
       </w:pPr>
-      <w:r>
-        <w:rPr>
-          <w:lang w:bidi="fa-IR"/>
-        </w:rPr>
-        <w:t xml:space="preserve">    // Do something with items...</w:t>
-      </w:r>
-    </w:p>
-    <w:p>
-      <w:pPr>
-        <w:pStyle w:val="Code"/>
-        <w:rPr>
-          <w:lang w:bidi="fa-IR"/>
-        </w:rPr>
-      </w:pPr>
-      <w:r>
-        <w:rPr>
-          <w:lang w:bidi="fa-IR"/>
-        </w:rPr>
-        <w:t>}</w:t>
-      </w:r>
-    </w:p>
-    <w:p>
-      <w:pPr>
-        <w:pStyle w:val="Code"/>
-        <w:rPr>
-          <w:lang w:bidi="fa-IR"/>
-        </w:rPr>
-      </w:pPr>
-    </w:p>
-    <w:p>
-      <w:pPr>
-        <w:pStyle w:val="Code"/>
-        <w:rPr>
-          <w:lang w:bidi="fa-IR"/>
-        </w:rPr>
-      </w:pPr>
-      <w:proofErr w:type="spellStart"/>
-      <w:proofErr w:type="gramStart"/>
-      <w:r>
-        <w:rPr>
-          <w:lang w:bidi="fa-IR"/>
-        </w:rPr>
-        <w:t>var</w:t>
-      </w:r>
-      <w:proofErr w:type="spellEnd"/>
-      <w:proofErr w:type="gramEnd"/>
-      <w:r>
-        <w:rPr>
-          <w:lang w:bidi="fa-IR"/>
-        </w:rPr>
-        <w:t xml:space="preserve"> </w:t>
-      </w:r>
+      <w:bookmarkStart w:id="41" w:name="_GoBack"/>
+      <w:bookmarkEnd w:id="41"/>
       <w:proofErr w:type="spellStart"/>
       <w:r>
         <w:rPr>
@@ -22685,7 +22614,6 @@
               <w:bidi/>
               <w:jc w:val="both"/>
               <w:rPr>
-                <w:rFonts w:hint="cs"/>
                 <w:sz w:val="24"/>
                 <w:szCs w:val="24"/>
                 <w:rtl/>
@@ -22740,7 +22668,6 @@
               <w:bidi/>
               <w:jc w:val="both"/>
               <w:rPr>
-                <w:rFonts w:hint="cs"/>
                 <w:sz w:val="24"/>
                 <w:szCs w:val="24"/>
                 <w:rtl/>
@@ -22768,7 +22695,6 @@
               <w:bidi/>
               <w:jc w:val="both"/>
               <w:rPr>
-                <w:rFonts w:hint="cs"/>
                 <w:sz w:val="24"/>
                 <w:szCs w:val="24"/>
                 <w:rtl/>
@@ -22895,8 +22821,6 @@
               </w:rPr>
               <w:t>افزو</w:t>
             </w:r>
-            <w:bookmarkStart w:id="41" w:name="_GoBack"/>
-            <w:bookmarkEnd w:id="41"/>
             <w:r>
               <w:rPr>
                 <w:rFonts w:hint="cs"/>
@@ -22905,17 +22829,7 @@
                 <w:rtl/>
                 <w:lang w:bidi="fa-IR"/>
               </w:rPr>
-              <w:t xml:space="preserve">دن </w:t>
-            </w:r>
-            <w:r>
-              <w:rPr>
-                <w:rFonts w:hint="cs"/>
-                <w:sz w:val="24"/>
-                <w:szCs w:val="24"/>
-                <w:rtl/>
-                <w:lang w:bidi="fa-IR"/>
-              </w:rPr>
-              <w:t>کدهای نمونه برای روشنی بیشتر قواعد استاندارد</w:t>
+              <w:t>دن کدهای نمونه برای روشنی بیشتر قواعد استاندارد</w:t>
             </w:r>
           </w:p>
         </w:tc>
@@ -22926,7 +22840,6 @@
         <w:bidi/>
         <w:jc w:val="both"/>
         <w:rPr>
-          <w:rFonts w:hint="cs"/>
           <w:rtl/>
           <w:lang w:bidi="fa-IR"/>
         </w:rPr>
@@ -25123,7 +25036,7 @@
 </file>
 
 <file path=customXml/itemProps1.xml><?xml version="1.0" encoding="utf-8"?>
-<ds:datastoreItem xmlns:ds="http://schemas.openxmlformats.org/officeDocument/2006/customXml" ds:itemID="{CFF0B77B-991F-4A7B-A3F0-B58E75B725C9}">
+<ds:datastoreItem xmlns:ds="http://schemas.openxmlformats.org/officeDocument/2006/customXml" ds:itemID="{7AB53EA0-BF6F-4EAB-A369-061001D606D9}">
   <ds:schemaRefs>
     <ds:schemaRef ds:uri="http://schemas.openxmlformats.org/officeDocument/2006/bibliography"/>
   </ds:schemaRefs>

</xml_diff>